<commit_message>
I have made some slight changes to both the text and formatting of this document - Henry
</commit_message>
<xml_diff>
--- a/Meeting Log.docx
+++ b/Meeting Log.docx
@@ -1,120 +1,167 @@
 
 <file path=word/document.xml><?xml version="1.0" encoding="utf-8"?>
-<w:document xmlns:wpc="http://schemas.microsoft.com/office/word/2010/wordprocessingCanvas" xmlns:mc="http://schemas.openxmlformats.org/markup-compatibility/2006" xmlns:o="urn:schemas-microsoft-com:office:office" xmlns:r="http://schemas.openxmlformats.org/officeDocument/2006/relationships" xmlns:m="http://schemas.openxmlformats.org/officeDocument/2006/math" xmlns:v="urn:schemas-microsoft-com:vml" xmlns:wp14="http://schemas.microsoft.com/office/word/2010/wordprocessingDrawing" xmlns:wp="http://schemas.openxmlformats.org/drawingml/2006/wordprocessingDrawing" xmlns:w10="urn:schemas-microsoft-com:office:word" xmlns:w="http://schemas.openxmlformats.org/wordprocessingml/2006/main" xmlns:w14="http://schemas.microsoft.com/office/word/2010/wordml" xmlns:w15="http://schemas.microsoft.com/office/word/2012/wordml" xmlns:wpg="http://schemas.microsoft.com/office/word/2010/wordprocessingGroup" xmlns:wpi="http://schemas.microsoft.com/office/word/2010/wordprocessingInk" xmlns:wne="http://schemas.microsoft.com/office/word/2006/wordml" xmlns:wps="http://schemas.microsoft.com/office/word/2010/wordprocessingShape" mc:Ignorable="w14 w15 wp14">
+<w:document xmlns:wpc="http://schemas.microsoft.com/office/word/2010/wordprocessingCanvas" xmlns:cx="http://schemas.microsoft.com/office/drawing/2014/chartex" xmlns:cx1="http://schemas.microsoft.com/office/drawing/2015/9/8/chartex" xmlns:cx2="http://schemas.microsoft.com/office/drawing/2015/10/21/chartex" xmlns:cx3="http://schemas.microsoft.com/office/drawing/2016/5/9/chartex" xmlns:cx4="http://schemas.microsoft.com/office/drawing/2016/5/10/chartex" xmlns:cx5="http://schemas.microsoft.com/office/drawing/2016/5/11/chartex" xmlns:mc="http://schemas.openxmlformats.org/markup-compatibility/2006" xmlns:o="urn:schemas-microsoft-com:office:office" xmlns:r="http://schemas.openxmlformats.org/officeDocument/2006/relationships" xmlns:m="http://schemas.openxmlformats.org/officeDocument/2006/math" xmlns:v="urn:schemas-microsoft-com:vml" xmlns:wp14="http://schemas.microsoft.com/office/word/2010/wordprocessingDrawing" xmlns:wp="http://schemas.openxmlformats.org/drawingml/2006/wordprocessingDrawing" xmlns:w10="urn:schemas-microsoft-com:office:word" xmlns:w="http://schemas.openxmlformats.org/wordprocessingml/2006/main" xmlns:w14="http://schemas.microsoft.com/office/word/2010/wordml" xmlns:w15="http://schemas.microsoft.com/office/word/2012/wordml" xmlns:w16se="http://schemas.microsoft.com/office/word/2015/wordml/symex" xmlns:wpg="http://schemas.microsoft.com/office/word/2010/wordprocessingGroup" xmlns:wpi="http://schemas.microsoft.com/office/word/2010/wordprocessingInk" xmlns:wne="http://schemas.microsoft.com/office/word/2006/wordml" xmlns:wps="http://schemas.microsoft.com/office/word/2010/wordprocessingShape" mc:Ignorable="w14 w15 w16se wp14">
   <w:body>
     <w:p>
       <w:pPr>
-        <w:jc w:val="center"/>
-        <w:rPr>
-          <w:b/>
-          <w:u w:val="single"/>
-        </w:rPr>
-      </w:pPr>
-      <w:r>
-        <w:rPr>
-          <w:b/>
+        <w:pStyle w:val="Title"/>
+        <w:rPr>
+          <w:rFonts w:ascii="Times New Roman" w:hAnsi="Times New Roman" w:cs="Times New Roman"/>
+          <w:sz w:val="28"/>
+          <w:u w:val="single"/>
+        </w:rPr>
+      </w:pPr>
+      <w:r>
+        <w:rPr>
+          <w:rFonts w:ascii="Times New Roman" w:hAnsi="Times New Roman" w:cs="Times New Roman"/>
+          <w:sz w:val="28"/>
           <w:u w:val="single"/>
         </w:rPr>
         <w:t>Meeting Log</w:t>
       </w:r>
     </w:p>
-    <w:p>
-      <w:pPr>
-        <w:jc w:val="center"/>
-        <w:rPr>
-          <w:b/>
-          <w:u w:val="single"/>
-        </w:rPr>
-      </w:pPr>
+    <w:p/>
+    <w:p>
+      <w:pPr>
+        <w:rPr>
+          <w:i/>
+        </w:rPr>
+      </w:pPr>
+      <w:r>
+        <w:t xml:space="preserve">LO1: </w:t>
+      </w:r>
+      <w:r>
+        <w:rPr>
+          <w:i/>
+        </w:rPr>
+        <w:t>Synthesise concepts derived from current theories of advanced software engineering: A project log that contains details of the Open-Source project including Domain Modelling</w:t>
+      </w:r>
+      <w:r>
+        <w:rPr>
+          <w:i/>
+        </w:rPr>
+        <w:t>.</w:t>
+      </w:r>
+    </w:p>
+    <w:p>
+      <w:pPr>
+        <w:rPr>
+          <w:i/>
+        </w:rPr>
+      </w:pPr>
+    </w:p>
+    <w:p>
+      <w:pPr>
+        <w:rPr>
+          <w:rFonts w:ascii="Times New Roman" w:hAnsi="Times New Roman" w:cs="Times New Roman"/>
+          <w:sz w:val="24"/>
+          <w:u w:val="single"/>
+        </w:rPr>
+      </w:pPr>
+      <w:r>
+        <w:rPr>
+          <w:rFonts w:ascii="Times New Roman" w:hAnsi="Times New Roman" w:cs="Times New Roman"/>
+          <w:sz w:val="24"/>
+          <w:u w:val="single"/>
+        </w:rPr>
+        <w:t>Wednesday 2</w:t>
+      </w:r>
+      <w:r>
+        <w:rPr>
+          <w:rFonts w:ascii="Times New Roman" w:hAnsi="Times New Roman" w:cs="Times New Roman"/>
+          <w:sz w:val="24"/>
+          <w:u w:val="single"/>
+          <w:vertAlign w:val="superscript"/>
+        </w:rPr>
+        <w:t>nd</w:t>
+      </w:r>
+      <w:r>
+        <w:rPr>
+          <w:rFonts w:ascii="Times New Roman" w:hAnsi="Times New Roman" w:cs="Times New Roman"/>
+          <w:sz w:val="24"/>
+          <w:u w:val="single"/>
+        </w:rPr>
+        <w:t xml:space="preserve"> October</w:t>
+      </w:r>
+      <w:r>
+        <w:rPr>
+          <w:rFonts w:ascii="Times New Roman" w:hAnsi="Times New Roman" w:cs="Times New Roman"/>
+          <w:sz w:val="24"/>
+          <w:u w:val="single"/>
+        </w:rPr>
+        <w:t>:</w:t>
+      </w:r>
     </w:p>
     <w:p>
       <w:pPr>
         <w:pStyle w:val="ListParagraph"/>
         <w:numPr>
           <w:ilvl w:val="0"/>
-          <w:numId w:val="2"/>
+          <w:numId w:val="3"/>
         </w:numPr>
-      </w:pPr>
-      <w:r>
-        <w:t xml:space="preserve">Wednesdays: </w:t>
-      </w:r>
-    </w:p>
-    <w:p>
-      <w:pPr>
-        <w:pStyle w:val="ListParagraph"/>
-        <w:numPr>
-          <w:ilvl w:val="1"/>
-          <w:numId w:val="2"/>
-        </w:numPr>
-      </w:pPr>
-      <w:r>
-        <w:t>9-11am, 2</w:t>
-      </w:r>
-      <w:r>
-        <w:rPr>
-          <w:vertAlign w:val="superscript"/>
-        </w:rPr>
-        <w:t>nd</w:t>
-      </w:r>
-      <w:r>
-        <w:t xml:space="preserve"> October</w:t>
-      </w:r>
-    </w:p>
-    <w:p>
-      <w:pPr>
-        <w:pStyle w:val="ListParagraph"/>
-        <w:numPr>
-          <w:ilvl w:val="1"/>
-          <w:numId w:val="2"/>
-        </w:numPr>
-      </w:pPr>
-      <w:r>
-        <w:t xml:space="preserve">Group allocation, Open source project search </w:t>
-      </w:r>
+        <w:rPr>
+          <w:rFonts w:ascii="Times New Roman" w:hAnsi="Times New Roman" w:cs="Times New Roman"/>
+        </w:rPr>
+      </w:pPr>
+      <w:r>
+        <w:rPr>
+          <w:rFonts w:ascii="Times New Roman" w:hAnsi="Times New Roman" w:cs="Times New Roman"/>
+        </w:rPr>
+        <w:t>Group allocation</w:t>
+      </w:r>
+      <w:bookmarkStart w:id="0" w:name="_GoBack"/>
+      <w:bookmarkEnd w:id="0"/>
     </w:p>
     <w:p>
       <w:pPr>
         <w:pStyle w:val="ListParagraph"/>
         <w:numPr>
           <w:ilvl w:val="0"/>
-          <w:numId w:val="2"/>
+          <w:numId w:val="3"/>
         </w:numPr>
-      </w:pPr>
-      <w:r>
-        <w:t xml:space="preserve">Tuesday: </w:t>
-      </w:r>
-    </w:p>
-    <w:p>
-      <w:pPr>
-        <w:pStyle w:val="ListParagraph"/>
-        <w:numPr>
-          <w:ilvl w:val="1"/>
-          <w:numId w:val="2"/>
-        </w:numPr>
-      </w:pPr>
-      <w:r>
-        <w:t>3-5pm, 8</w:t>
-      </w:r>
-      <w:r>
-        <w:rPr>
+        <w:rPr>
+          <w:rFonts w:ascii="Times New Roman" w:hAnsi="Times New Roman" w:cs="Times New Roman"/>
+        </w:rPr>
+      </w:pPr>
+      <w:r>
+        <w:rPr>
+          <w:rFonts w:ascii="Times New Roman" w:hAnsi="Times New Roman" w:cs="Times New Roman"/>
+        </w:rPr>
+        <w:t>Open source project search</w:t>
+      </w:r>
+    </w:p>
+    <w:p>
+      <w:pPr>
+        <w:rPr>
+          <w:rFonts w:ascii="Times New Roman" w:hAnsi="Times New Roman" w:cs="Times New Roman"/>
+          <w:sz w:val="24"/>
+          <w:u w:val="single"/>
+        </w:rPr>
+      </w:pPr>
+      <w:r>
+        <w:rPr>
+          <w:rFonts w:ascii="Times New Roman" w:hAnsi="Times New Roman" w:cs="Times New Roman"/>
+          <w:sz w:val="24"/>
+          <w:u w:val="single"/>
+        </w:rPr>
+        <w:t>Tuesday 8</w:t>
+      </w:r>
+      <w:r>
+        <w:rPr>
+          <w:rFonts w:ascii="Times New Roman" w:hAnsi="Times New Roman" w:cs="Times New Roman"/>
+          <w:sz w:val="24"/>
+          <w:u w:val="single"/>
           <w:vertAlign w:val="superscript"/>
         </w:rPr>
         <w:t>th</w:t>
       </w:r>
       <w:r>
-        <w:t xml:space="preserve"> October</w:t>
-      </w:r>
-    </w:p>
-    <w:p>
-      <w:pPr>
-        <w:pStyle w:val="ListParagraph"/>
-        <w:numPr>
-          <w:ilvl w:val="1"/>
-          <w:numId w:val="2"/>
-        </w:numPr>
-      </w:pPr>
-      <w:r>
-        <w:t>Finalisation of Open source project idea, verb noun analysis for domain model</w:t>
+        <w:rPr>
+          <w:rFonts w:ascii="Times New Roman" w:hAnsi="Times New Roman" w:cs="Times New Roman"/>
+          <w:sz w:val="24"/>
+          <w:u w:val="single"/>
+        </w:rPr>
+        <w:t xml:space="preserve"> October:</w:t>
       </w:r>
     </w:p>
     <w:p>
@@ -122,47 +169,18 @@
         <w:pStyle w:val="ListParagraph"/>
         <w:numPr>
           <w:ilvl w:val="0"/>
-          <w:numId w:val="2"/>
+          <w:numId w:val="4"/>
         </w:numPr>
-      </w:pPr>
-      <w:r>
-        <w:t xml:space="preserve">Wednesday: </w:t>
-      </w:r>
-    </w:p>
-    <w:p>
-      <w:pPr>
-        <w:pStyle w:val="ListParagraph"/>
-        <w:numPr>
-          <w:ilvl w:val="1"/>
-          <w:numId w:val="2"/>
-        </w:numPr>
-      </w:pPr>
-      <w:r>
-        <w:t>9-11pm, 9</w:t>
-      </w:r>
-      <w:r>
-        <w:rPr>
-          <w:vertAlign w:val="superscript"/>
-        </w:rPr>
-        <w:t>th</w:t>
-      </w:r>
-      <w:r>
-        <w:t xml:space="preserve"> October</w:t>
-      </w:r>
-    </w:p>
-    <w:p>
-      <w:pPr>
-        <w:pStyle w:val="ListParagraph"/>
-        <w:numPr>
-          <w:ilvl w:val="1"/>
-          <w:numId w:val="2"/>
-        </w:numPr>
-      </w:pPr>
-      <w:r>
-        <w:t>Documentation/log layout, discuss domain model ideas</w:t>
-      </w:r>
-      <w:r>
-        <w:t xml:space="preserve">, search for possible fixes/features to implement </w:t>
+        <w:rPr>
+          <w:rFonts w:ascii="Times New Roman" w:hAnsi="Times New Roman" w:cs="Times New Roman"/>
+          <w:u w:val="single"/>
+        </w:rPr>
+      </w:pPr>
+      <w:r>
+        <w:rPr>
+          <w:rFonts w:ascii="Times New Roman" w:hAnsi="Times New Roman" w:cs="Times New Roman"/>
+        </w:rPr>
+        <w:t>Finalisation of Open-Source project idea</w:t>
       </w:r>
     </w:p>
     <w:p>
@@ -170,55 +188,52 @@
         <w:pStyle w:val="ListParagraph"/>
         <w:numPr>
           <w:ilvl w:val="0"/>
-          <w:numId w:val="2"/>
+          <w:numId w:val="4"/>
         </w:numPr>
-      </w:pPr>
-      <w:r>
-        <w:t xml:space="preserve">Monday: </w:t>
-      </w:r>
-    </w:p>
-    <w:p>
-      <w:pPr>
-        <w:pStyle w:val="ListParagraph"/>
-        <w:numPr>
-          <w:ilvl w:val="1"/>
-          <w:numId w:val="2"/>
-        </w:numPr>
-      </w:pPr>
-      <w:r>
-        <w:t>1:30</w:t>
-      </w:r>
-      <w:r>
-        <w:t>–3pm 14</w:t>
-      </w:r>
-      <w:r>
-        <w:rPr>
+        <w:rPr>
+          <w:rFonts w:ascii="Times New Roman" w:hAnsi="Times New Roman" w:cs="Times New Roman"/>
+          <w:u w:val="single"/>
+        </w:rPr>
+      </w:pPr>
+      <w:r>
+        <w:rPr>
+          <w:rFonts w:ascii="Times New Roman" w:hAnsi="Times New Roman" w:cs="Times New Roman"/>
+        </w:rPr>
+        <w:t>Verb &amp; Noun analysis of domain model</w:t>
+      </w:r>
+    </w:p>
+    <w:p>
+      <w:pPr>
+        <w:rPr>
+          <w:rFonts w:ascii="Times New Roman" w:hAnsi="Times New Roman" w:cs="Times New Roman"/>
+          <w:sz w:val="24"/>
+          <w:u w:val="single"/>
+        </w:rPr>
+      </w:pPr>
+      <w:r>
+        <w:rPr>
+          <w:rFonts w:ascii="Times New Roman" w:hAnsi="Times New Roman" w:cs="Times New Roman"/>
+          <w:sz w:val="24"/>
+          <w:u w:val="single"/>
+        </w:rPr>
+        <w:t>Wednesday 9</w:t>
+      </w:r>
+      <w:r>
+        <w:rPr>
+          <w:rFonts w:ascii="Times New Roman" w:hAnsi="Times New Roman" w:cs="Times New Roman"/>
+          <w:sz w:val="24"/>
+          <w:u w:val="single"/>
           <w:vertAlign w:val="superscript"/>
         </w:rPr>
         <w:t>th</w:t>
       </w:r>
       <w:r>
-        <w:t xml:space="preserve"> October</w:t>
-      </w:r>
-      <w:bookmarkStart w:id="0" w:name="_GoBack"/>
-      <w:bookmarkEnd w:id="0"/>
-    </w:p>
-    <w:p>
-      <w:pPr>
-        <w:pStyle w:val="ListParagraph"/>
-        <w:numPr>
-          <w:ilvl w:val="1"/>
-          <w:numId w:val="2"/>
-        </w:numPr>
-      </w:pPr>
-      <w:r>
-        <w:t>Domain model implementation</w:t>
-      </w:r>
-      <w:r>
-        <w:t>, fixes/feature identification for open source</w:t>
-      </w:r>
-      <w:r>
-        <w:t xml:space="preserve"> project</w:t>
+        <w:rPr>
+          <w:rFonts w:ascii="Times New Roman" w:hAnsi="Times New Roman" w:cs="Times New Roman"/>
+          <w:sz w:val="24"/>
+          <w:u w:val="single"/>
+        </w:rPr>
+        <w:t xml:space="preserve"> October:</w:t>
       </w:r>
     </w:p>
     <w:p>
@@ -226,24 +241,175 @@
         <w:pStyle w:val="ListParagraph"/>
         <w:numPr>
           <w:ilvl w:val="0"/>
-          <w:numId w:val="2"/>
+          <w:numId w:val="5"/>
         </w:numPr>
-      </w:pPr>
-      <w:r>
-        <w:t>Wednesday:  9-11 16</w:t>
-      </w:r>
-      <w:r>
-        <w:rPr>
+        <w:rPr>
+          <w:rFonts w:ascii="Times New Roman" w:hAnsi="Times New Roman" w:cs="Times New Roman"/>
+          <w:u w:val="single"/>
+        </w:rPr>
+      </w:pPr>
+      <w:r>
+        <w:rPr>
+          <w:rFonts w:ascii="Times New Roman" w:hAnsi="Times New Roman" w:cs="Times New Roman"/>
+        </w:rPr>
+        <w:t>Documentation &amp; Log Layout</w:t>
+      </w:r>
+    </w:p>
+    <w:p>
+      <w:pPr>
+        <w:pStyle w:val="ListParagraph"/>
+        <w:numPr>
+          <w:ilvl w:val="0"/>
+          <w:numId w:val="5"/>
+        </w:numPr>
+        <w:rPr>
+          <w:rFonts w:ascii="Times New Roman" w:hAnsi="Times New Roman" w:cs="Times New Roman"/>
+          <w:u w:val="single"/>
+        </w:rPr>
+      </w:pPr>
+      <w:r>
+        <w:rPr>
+          <w:rFonts w:ascii="Times New Roman" w:hAnsi="Times New Roman" w:cs="Times New Roman"/>
+        </w:rPr>
+        <w:t>Discussion of domain model ideas</w:t>
+      </w:r>
+    </w:p>
+    <w:p>
+      <w:pPr>
+        <w:pStyle w:val="ListParagraph"/>
+        <w:numPr>
+          <w:ilvl w:val="0"/>
+          <w:numId w:val="5"/>
+        </w:numPr>
+        <w:rPr>
+          <w:rFonts w:ascii="Times New Roman" w:hAnsi="Times New Roman" w:cs="Times New Roman"/>
+          <w:u w:val="single"/>
+        </w:rPr>
+      </w:pPr>
+      <w:r>
+        <w:rPr>
+          <w:rFonts w:ascii="Times New Roman" w:hAnsi="Times New Roman" w:cs="Times New Roman"/>
+        </w:rPr>
+        <w:t>Exploration of new fixes and features to implement</w:t>
+      </w:r>
+    </w:p>
+    <w:p>
+      <w:pPr>
+        <w:rPr>
+          <w:rFonts w:ascii="Times New Roman" w:hAnsi="Times New Roman" w:cs="Times New Roman"/>
+          <w:sz w:val="24"/>
+          <w:u w:val="single"/>
+        </w:rPr>
+      </w:pPr>
+      <w:r>
+        <w:rPr>
+          <w:rFonts w:ascii="Times New Roman" w:hAnsi="Times New Roman" w:cs="Times New Roman"/>
+          <w:sz w:val="24"/>
+          <w:u w:val="single"/>
+        </w:rPr>
+        <w:t>Monday 14</w:t>
+      </w:r>
+      <w:r>
+        <w:rPr>
+          <w:rFonts w:ascii="Times New Roman" w:hAnsi="Times New Roman" w:cs="Times New Roman"/>
+          <w:sz w:val="24"/>
+          <w:u w:val="single"/>
           <w:vertAlign w:val="superscript"/>
         </w:rPr>
         <w:t>th</w:t>
       </w:r>
       <w:r>
-        <w:t xml:space="preserve"> October</w:t>
-      </w:r>
-    </w:p>
-    <w:p/>
+        <w:rPr>
+          <w:rFonts w:ascii="Times New Roman" w:hAnsi="Times New Roman" w:cs="Times New Roman"/>
+          <w:sz w:val="24"/>
+          <w:u w:val="single"/>
+        </w:rPr>
+        <w:t xml:space="preserve"> October:</w:t>
+      </w:r>
+    </w:p>
+    <w:p>
+      <w:pPr>
+        <w:pStyle w:val="ListParagraph"/>
+        <w:numPr>
+          <w:ilvl w:val="0"/>
+          <w:numId w:val="6"/>
+        </w:numPr>
+        <w:rPr>
+          <w:rFonts w:ascii="Times New Roman" w:hAnsi="Times New Roman" w:cs="Times New Roman"/>
+          <w:u w:val="single"/>
+        </w:rPr>
+      </w:pPr>
+      <w:r>
+        <w:rPr>
+          <w:rFonts w:ascii="Times New Roman" w:hAnsi="Times New Roman" w:cs="Times New Roman"/>
+        </w:rPr>
+        <w:t>Domain Model implementation</w:t>
+      </w:r>
+    </w:p>
+    <w:p>
+      <w:pPr>
+        <w:pStyle w:val="ListParagraph"/>
+        <w:numPr>
+          <w:ilvl w:val="0"/>
+          <w:numId w:val="6"/>
+        </w:numPr>
+        <w:rPr>
+          <w:rFonts w:ascii="Times New Roman" w:hAnsi="Times New Roman" w:cs="Times New Roman"/>
+          <w:u w:val="single"/>
+        </w:rPr>
+      </w:pPr>
+      <w:r>
+        <w:rPr>
+          <w:rFonts w:ascii="Times New Roman" w:hAnsi="Times New Roman" w:cs="Times New Roman"/>
+        </w:rPr>
+        <w:t>Fixes and feature identification for Open-Source project</w:t>
+      </w:r>
+    </w:p>
+    <w:p>
+      <w:pPr>
+        <w:pStyle w:val="ListParagraph"/>
+        <w:numPr>
+          <w:ilvl w:val="0"/>
+          <w:numId w:val="6"/>
+        </w:numPr>
+        <w:rPr>
+          <w:rFonts w:ascii="Times New Roman" w:hAnsi="Times New Roman" w:cs="Times New Roman"/>
+          <w:u w:val="single"/>
+        </w:rPr>
+      </w:pPr>
+      <w:r>
+        <w:rPr>
+          <w:rFonts w:ascii="Times New Roman" w:hAnsi="Times New Roman" w:cs="Times New Roman"/>
+        </w:rPr>
+        <w:t>Work assignment(s)</w:t>
+      </w:r>
+    </w:p>
+    <w:p>
+      <w:pPr>
+        <w:rPr>
+          <w:rFonts w:ascii="Times New Roman" w:hAnsi="Times New Roman" w:cs="Times New Roman"/>
+          <w:sz w:val="24"/>
+          <w:u w:val="single"/>
+        </w:rPr>
+      </w:pPr>
+    </w:p>
+    <w:p>
+      <w:pPr>
+        <w:rPr>
+          <w:rFonts w:ascii="Times New Roman" w:hAnsi="Times New Roman" w:cs="Times New Roman"/>
+        </w:rPr>
+      </w:pPr>
+    </w:p>
+    <w:p>
+      <w:pPr>
+        <w:rPr>
+          <w:rFonts w:ascii="Times New Roman" w:hAnsi="Times New Roman" w:cs="Times New Roman"/>
+        </w:rPr>
+      </w:pPr>
+    </w:p>
     <w:sectPr>
+      <w:headerReference w:type="default" r:id="rId8"/>
+      <w:footerReference w:type="default" r:id="rId9"/>
       <w:pgSz w:w="11906" w:h="16838"/>
       <w:pgMar w:top="1440" w:right="1440" w:bottom="1440" w:left="1440" w:header="708" w:footer="708" w:gutter="0"/>
       <w:cols w:space="708"/>
@@ -253,9 +419,252 @@
 </w:document>
 </file>
 
+<file path=word/endnotes.xml><?xml version="1.0" encoding="utf-8"?>
+<w:endnotes xmlns:wpc="http://schemas.microsoft.com/office/word/2010/wordprocessingCanvas" xmlns:cx="http://schemas.microsoft.com/office/drawing/2014/chartex" xmlns:cx1="http://schemas.microsoft.com/office/drawing/2015/9/8/chartex" xmlns:cx2="http://schemas.microsoft.com/office/drawing/2015/10/21/chartex" xmlns:cx3="http://schemas.microsoft.com/office/drawing/2016/5/9/chartex" xmlns:cx4="http://schemas.microsoft.com/office/drawing/2016/5/10/chartex" xmlns:cx5="http://schemas.microsoft.com/office/drawing/2016/5/11/chartex" xmlns:mc="http://schemas.openxmlformats.org/markup-compatibility/2006" xmlns:o="urn:schemas-microsoft-com:office:office" xmlns:r="http://schemas.openxmlformats.org/officeDocument/2006/relationships" xmlns:m="http://schemas.openxmlformats.org/officeDocument/2006/math" xmlns:v="urn:schemas-microsoft-com:vml" xmlns:wp14="http://schemas.microsoft.com/office/word/2010/wordprocessingDrawing" xmlns:wp="http://schemas.openxmlformats.org/drawingml/2006/wordprocessingDrawing" xmlns:w10="urn:schemas-microsoft-com:office:word" xmlns:w="http://schemas.openxmlformats.org/wordprocessingml/2006/main" xmlns:w14="http://schemas.microsoft.com/office/word/2010/wordml" xmlns:w15="http://schemas.microsoft.com/office/word/2012/wordml" xmlns:w16se="http://schemas.microsoft.com/office/word/2015/wordml/symex" xmlns:wpg="http://schemas.microsoft.com/office/word/2010/wordprocessingGroup" xmlns:wpi="http://schemas.microsoft.com/office/word/2010/wordprocessingInk" xmlns:wne="http://schemas.microsoft.com/office/word/2006/wordml" xmlns:wps="http://schemas.microsoft.com/office/word/2010/wordprocessingShape" mc:Ignorable="w14 w15 w16se wp14">
+  <w:endnote w:type="separator" w:id="-1">
+    <w:p>
+      <w:pPr>
+        <w:spacing w:after="0" w:line="240" w:lineRule="auto"/>
+      </w:pPr>
+      <w:r>
+        <w:separator/>
+      </w:r>
+    </w:p>
+  </w:endnote>
+  <w:endnote w:type="continuationSeparator" w:id="0">
+    <w:p>
+      <w:pPr>
+        <w:spacing w:after="0" w:line="240" w:lineRule="auto"/>
+      </w:pPr>
+      <w:r>
+        <w:continuationSeparator/>
+      </w:r>
+    </w:p>
+  </w:endnote>
+</w:endnotes>
+</file>
+
+<file path=word/footer1.xml><?xml version="1.0" encoding="utf-8"?>
+<w:ftr xmlns:wpc="http://schemas.microsoft.com/office/word/2010/wordprocessingCanvas" xmlns:cx="http://schemas.microsoft.com/office/drawing/2014/chartex" xmlns:cx1="http://schemas.microsoft.com/office/drawing/2015/9/8/chartex" xmlns:cx2="http://schemas.microsoft.com/office/drawing/2015/10/21/chartex" xmlns:cx3="http://schemas.microsoft.com/office/drawing/2016/5/9/chartex" xmlns:cx4="http://schemas.microsoft.com/office/drawing/2016/5/10/chartex" xmlns:cx5="http://schemas.microsoft.com/office/drawing/2016/5/11/chartex" xmlns:mc="http://schemas.openxmlformats.org/markup-compatibility/2006" xmlns:o="urn:schemas-microsoft-com:office:office" xmlns:r="http://schemas.openxmlformats.org/officeDocument/2006/relationships" xmlns:m="http://schemas.openxmlformats.org/officeDocument/2006/math" xmlns:v="urn:schemas-microsoft-com:vml" xmlns:wp14="http://schemas.microsoft.com/office/word/2010/wordprocessingDrawing" xmlns:wp="http://schemas.openxmlformats.org/drawingml/2006/wordprocessingDrawing" xmlns:w10="urn:schemas-microsoft-com:office:word" xmlns:w="http://schemas.openxmlformats.org/wordprocessingml/2006/main" xmlns:w14="http://schemas.microsoft.com/office/word/2010/wordml" xmlns:w15="http://schemas.microsoft.com/office/word/2012/wordml" xmlns:w16se="http://schemas.microsoft.com/office/word/2015/wordml/symex" xmlns:wpg="http://schemas.microsoft.com/office/word/2010/wordprocessingGroup" xmlns:wpi="http://schemas.microsoft.com/office/word/2010/wordprocessingInk" xmlns:wne="http://schemas.microsoft.com/office/word/2006/wordml" xmlns:wps="http://schemas.microsoft.com/office/word/2010/wordprocessingShape" mc:Ignorable="w14 w15 w16se wp14">
+  <w:sdt>
+    <w:sdtPr>
+      <w:id w:val="665989160"/>
+      <w:docPartObj>
+        <w:docPartGallery w:val="Page Numbers (Bottom of Page)"/>
+        <w:docPartUnique/>
+      </w:docPartObj>
+    </w:sdtPr>
+    <w:sdtEndPr>
+      <w:rPr>
+        <w:color w:val="7F7F7F" w:themeColor="background1" w:themeShade="7F"/>
+        <w:spacing w:val="60"/>
+      </w:rPr>
+    </w:sdtEndPr>
+    <w:sdtContent>
+      <w:p>
+        <w:pPr>
+          <w:pStyle w:val="Footer"/>
+          <w:pBdr>
+            <w:top w:val="single" w:sz="4" w:space="1" w:color="D9D9D9" w:themeColor="background1" w:themeShade="D9"/>
+          </w:pBdr>
+          <w:jc w:val="right"/>
+        </w:pPr>
+        <w:r>
+          <w:fldChar w:fldCharType="begin"/>
+        </w:r>
+        <w:r>
+          <w:instrText xml:space="preserve"> PAGE   \* MERGEFORMAT </w:instrText>
+        </w:r>
+        <w:r>
+          <w:fldChar w:fldCharType="separate"/>
+        </w:r>
+        <w:r>
+          <w:rPr>
+            <w:noProof/>
+          </w:rPr>
+          <w:t>1</w:t>
+        </w:r>
+        <w:r>
+          <w:rPr>
+            <w:noProof/>
+          </w:rPr>
+          <w:fldChar w:fldCharType="end"/>
+        </w:r>
+        <w:r>
+          <w:t xml:space="preserve"> | </w:t>
+        </w:r>
+        <w:r>
+          <w:rPr>
+            <w:color w:val="7F7F7F" w:themeColor="background1" w:themeShade="7F"/>
+            <w:spacing w:val="60"/>
+          </w:rPr>
+          <w:t>Page</w:t>
+        </w:r>
+      </w:p>
+    </w:sdtContent>
+  </w:sdt>
+  <w:p>
+    <w:pPr>
+      <w:pStyle w:val="Footer"/>
+    </w:pPr>
+  </w:p>
+</w:ftr>
+</file>
+
+<file path=word/footnotes.xml><?xml version="1.0" encoding="utf-8"?>
+<w:footnotes xmlns:wpc="http://schemas.microsoft.com/office/word/2010/wordprocessingCanvas" xmlns:cx="http://schemas.microsoft.com/office/drawing/2014/chartex" xmlns:cx1="http://schemas.microsoft.com/office/drawing/2015/9/8/chartex" xmlns:cx2="http://schemas.microsoft.com/office/drawing/2015/10/21/chartex" xmlns:cx3="http://schemas.microsoft.com/office/drawing/2016/5/9/chartex" xmlns:cx4="http://schemas.microsoft.com/office/drawing/2016/5/10/chartex" xmlns:cx5="http://schemas.microsoft.com/office/drawing/2016/5/11/chartex" xmlns:mc="http://schemas.openxmlformats.org/markup-compatibility/2006" xmlns:o="urn:schemas-microsoft-com:office:office" xmlns:r="http://schemas.openxmlformats.org/officeDocument/2006/relationships" xmlns:m="http://schemas.openxmlformats.org/officeDocument/2006/math" xmlns:v="urn:schemas-microsoft-com:vml" xmlns:wp14="http://schemas.microsoft.com/office/word/2010/wordprocessingDrawing" xmlns:wp="http://schemas.openxmlformats.org/drawingml/2006/wordprocessingDrawing" xmlns:w10="urn:schemas-microsoft-com:office:word" xmlns:w="http://schemas.openxmlformats.org/wordprocessingml/2006/main" xmlns:w14="http://schemas.microsoft.com/office/word/2010/wordml" xmlns:w15="http://schemas.microsoft.com/office/word/2012/wordml" xmlns:w16se="http://schemas.microsoft.com/office/word/2015/wordml/symex" xmlns:wpg="http://schemas.microsoft.com/office/word/2010/wordprocessingGroup" xmlns:wpi="http://schemas.microsoft.com/office/word/2010/wordprocessingInk" xmlns:wne="http://schemas.microsoft.com/office/word/2006/wordml" xmlns:wps="http://schemas.microsoft.com/office/word/2010/wordprocessingShape" mc:Ignorable="w14 w15 w16se wp14">
+  <w:footnote w:type="separator" w:id="-1">
+    <w:p>
+      <w:pPr>
+        <w:spacing w:after="0" w:line="240" w:lineRule="auto"/>
+      </w:pPr>
+      <w:r>
+        <w:separator/>
+      </w:r>
+    </w:p>
+  </w:footnote>
+  <w:footnote w:type="continuationSeparator" w:id="0">
+    <w:p>
+      <w:pPr>
+        <w:spacing w:after="0" w:line="240" w:lineRule="auto"/>
+      </w:pPr>
+      <w:r>
+        <w:continuationSeparator/>
+      </w:r>
+    </w:p>
+  </w:footnote>
+</w:footnotes>
+</file>
+
+<file path=word/header1.xml><?xml version="1.0" encoding="utf-8"?>
+<w:hdr xmlns:wpc="http://schemas.microsoft.com/office/word/2010/wordprocessingCanvas" xmlns:cx="http://schemas.microsoft.com/office/drawing/2014/chartex" xmlns:cx1="http://schemas.microsoft.com/office/drawing/2015/9/8/chartex" xmlns:cx2="http://schemas.microsoft.com/office/drawing/2015/10/21/chartex" xmlns:cx3="http://schemas.microsoft.com/office/drawing/2016/5/9/chartex" xmlns:cx4="http://schemas.microsoft.com/office/drawing/2016/5/10/chartex" xmlns:cx5="http://schemas.microsoft.com/office/drawing/2016/5/11/chartex" xmlns:mc="http://schemas.openxmlformats.org/markup-compatibility/2006" xmlns:o="urn:schemas-microsoft-com:office:office" xmlns:r="http://schemas.openxmlformats.org/officeDocument/2006/relationships" xmlns:m="http://schemas.openxmlformats.org/officeDocument/2006/math" xmlns:v="urn:schemas-microsoft-com:vml" xmlns:wp14="http://schemas.microsoft.com/office/word/2010/wordprocessingDrawing" xmlns:wp="http://schemas.openxmlformats.org/drawingml/2006/wordprocessingDrawing" xmlns:w10="urn:schemas-microsoft-com:office:word" xmlns:w="http://schemas.openxmlformats.org/wordprocessingml/2006/main" xmlns:w14="http://schemas.microsoft.com/office/word/2010/wordml" xmlns:w15="http://schemas.microsoft.com/office/word/2012/wordml" xmlns:w16se="http://schemas.microsoft.com/office/word/2015/wordml/symex" xmlns:wpg="http://schemas.microsoft.com/office/word/2010/wordprocessingGroup" xmlns:wpi="http://schemas.microsoft.com/office/word/2010/wordprocessingInk" xmlns:wne="http://schemas.microsoft.com/office/word/2006/wordml" xmlns:wps="http://schemas.microsoft.com/office/word/2010/wordprocessingShape" mc:Ignorable="w14 w15 w16se wp14">
+  <w:p>
+    <w:pPr>
+      <w:pStyle w:val="Header"/>
+    </w:pPr>
+    <w:r>
+      <w:t>Software Engineering: CMP3111M: Assignment 1</w:t>
+    </w:r>
+  </w:p>
+</w:hdr>
+</file>
+
 <file path=word/numbering.xml><?xml version="1.0" encoding="utf-8"?>
-<w:numbering xmlns:wpc="http://schemas.microsoft.com/office/word/2010/wordprocessingCanvas" xmlns:mc="http://schemas.openxmlformats.org/markup-compatibility/2006" xmlns:o="urn:schemas-microsoft-com:office:office" xmlns:r="http://schemas.openxmlformats.org/officeDocument/2006/relationships" xmlns:m="http://schemas.openxmlformats.org/officeDocument/2006/math" xmlns:v="urn:schemas-microsoft-com:vml" xmlns:wp14="http://schemas.microsoft.com/office/word/2010/wordprocessingDrawing" xmlns:wp="http://schemas.openxmlformats.org/drawingml/2006/wordprocessingDrawing" xmlns:w10="urn:schemas-microsoft-com:office:word" xmlns:w="http://schemas.openxmlformats.org/wordprocessingml/2006/main" xmlns:w14="http://schemas.microsoft.com/office/word/2010/wordml" xmlns:w15="http://schemas.microsoft.com/office/word/2012/wordml" xmlns:wpg="http://schemas.microsoft.com/office/word/2010/wordprocessingGroup" xmlns:wpi="http://schemas.microsoft.com/office/word/2010/wordprocessingInk" xmlns:wne="http://schemas.microsoft.com/office/word/2006/wordml" xmlns:wps="http://schemas.microsoft.com/office/word/2010/wordprocessingShape" mc:Ignorable="w14 w15 wp14">
-  <w:abstractNum w:abstractNumId="0">
+<w:numbering xmlns:wpc="http://schemas.microsoft.com/office/word/2010/wordprocessingCanvas" xmlns:cx="http://schemas.microsoft.com/office/drawing/2014/chartex" xmlns:cx1="http://schemas.microsoft.com/office/drawing/2015/9/8/chartex" xmlns:cx2="http://schemas.microsoft.com/office/drawing/2015/10/21/chartex" xmlns:cx3="http://schemas.microsoft.com/office/drawing/2016/5/9/chartex" xmlns:cx4="http://schemas.microsoft.com/office/drawing/2016/5/10/chartex" xmlns:cx5="http://schemas.microsoft.com/office/drawing/2016/5/11/chartex" xmlns:mc="http://schemas.openxmlformats.org/markup-compatibility/2006" xmlns:o="urn:schemas-microsoft-com:office:office" xmlns:r="http://schemas.openxmlformats.org/officeDocument/2006/relationships" xmlns:m="http://schemas.openxmlformats.org/officeDocument/2006/math" xmlns:v="urn:schemas-microsoft-com:vml" xmlns:wp14="http://schemas.microsoft.com/office/word/2010/wordprocessingDrawing" xmlns:wp="http://schemas.openxmlformats.org/drawingml/2006/wordprocessingDrawing" xmlns:w10="urn:schemas-microsoft-com:office:word" xmlns:w="http://schemas.openxmlformats.org/wordprocessingml/2006/main" xmlns:w14="http://schemas.microsoft.com/office/word/2010/wordml" xmlns:w15="http://schemas.microsoft.com/office/word/2012/wordml" xmlns:w16se="http://schemas.microsoft.com/office/word/2015/wordml/symex" xmlns:wpg="http://schemas.microsoft.com/office/word/2010/wordprocessingGroup" xmlns:wpi="http://schemas.microsoft.com/office/word/2010/wordprocessingInk" xmlns:wne="http://schemas.microsoft.com/office/word/2006/wordml" xmlns:wps="http://schemas.microsoft.com/office/word/2010/wordprocessingShape" mc:Ignorable="w14 w15 w16se wp14">
+  <w:abstractNum w:abstractNumId="0" w15:restartNumberingAfterBreak="0">
+    <w:nsid w:val="29C5353E"/>
+    <w:multiLevelType w:val="hybridMultilevel"/>
+    <w:tmpl w:val="B29A7060"/>
+    <w:lvl w:ilvl="0" w:tplc="EDCE886E">
+      <w:start w:val="1"/>
+      <w:numFmt w:val="bullet"/>
+      <w:lvlText w:val=""/>
+      <w:lvlJc w:val="left"/>
+      <w:pPr>
+        <w:ind w:left="720" w:hanging="360"/>
+      </w:pPr>
+      <w:rPr>
+        <w:rFonts w:ascii="Symbol" w:hAnsi="Symbol" w:hint="default"/>
+      </w:rPr>
+    </w:lvl>
+    <w:lvl w:ilvl="1" w:tplc="08090003" w:tentative="1">
+      <w:start w:val="1"/>
+      <w:numFmt w:val="bullet"/>
+      <w:lvlText w:val="o"/>
+      <w:lvlJc w:val="left"/>
+      <w:pPr>
+        <w:ind w:left="1440" w:hanging="360"/>
+      </w:pPr>
+      <w:rPr>
+        <w:rFonts w:ascii="Courier New" w:hAnsi="Courier New" w:cs="Courier New" w:hint="default"/>
+      </w:rPr>
+    </w:lvl>
+    <w:lvl w:ilvl="2" w:tplc="08090005" w:tentative="1">
+      <w:start w:val="1"/>
+      <w:numFmt w:val="bullet"/>
+      <w:lvlText w:val=""/>
+      <w:lvlJc w:val="left"/>
+      <w:pPr>
+        <w:ind w:left="2160" w:hanging="360"/>
+      </w:pPr>
+      <w:rPr>
+        <w:rFonts w:ascii="Wingdings" w:hAnsi="Wingdings" w:hint="default"/>
+      </w:rPr>
+    </w:lvl>
+    <w:lvl w:ilvl="3" w:tplc="08090001" w:tentative="1">
+      <w:start w:val="1"/>
+      <w:numFmt w:val="bullet"/>
+      <w:lvlText w:val=""/>
+      <w:lvlJc w:val="left"/>
+      <w:pPr>
+        <w:ind w:left="2880" w:hanging="360"/>
+      </w:pPr>
+      <w:rPr>
+        <w:rFonts w:ascii="Symbol" w:hAnsi="Symbol" w:hint="default"/>
+      </w:rPr>
+    </w:lvl>
+    <w:lvl w:ilvl="4" w:tplc="08090003" w:tentative="1">
+      <w:start w:val="1"/>
+      <w:numFmt w:val="bullet"/>
+      <w:lvlText w:val="o"/>
+      <w:lvlJc w:val="left"/>
+      <w:pPr>
+        <w:ind w:left="3600" w:hanging="360"/>
+      </w:pPr>
+      <w:rPr>
+        <w:rFonts w:ascii="Courier New" w:hAnsi="Courier New" w:cs="Courier New" w:hint="default"/>
+      </w:rPr>
+    </w:lvl>
+    <w:lvl w:ilvl="5" w:tplc="08090005" w:tentative="1">
+      <w:start w:val="1"/>
+      <w:numFmt w:val="bullet"/>
+      <w:lvlText w:val=""/>
+      <w:lvlJc w:val="left"/>
+      <w:pPr>
+        <w:ind w:left="4320" w:hanging="360"/>
+      </w:pPr>
+      <w:rPr>
+        <w:rFonts w:ascii="Wingdings" w:hAnsi="Wingdings" w:hint="default"/>
+      </w:rPr>
+    </w:lvl>
+    <w:lvl w:ilvl="6" w:tplc="08090001" w:tentative="1">
+      <w:start w:val="1"/>
+      <w:numFmt w:val="bullet"/>
+      <w:lvlText w:val=""/>
+      <w:lvlJc w:val="left"/>
+      <w:pPr>
+        <w:ind w:left="5040" w:hanging="360"/>
+      </w:pPr>
+      <w:rPr>
+        <w:rFonts w:ascii="Symbol" w:hAnsi="Symbol" w:hint="default"/>
+      </w:rPr>
+    </w:lvl>
+    <w:lvl w:ilvl="7" w:tplc="08090003" w:tentative="1">
+      <w:start w:val="1"/>
+      <w:numFmt w:val="bullet"/>
+      <w:lvlText w:val="o"/>
+      <w:lvlJc w:val="left"/>
+      <w:pPr>
+        <w:ind w:left="5760" w:hanging="360"/>
+      </w:pPr>
+      <w:rPr>
+        <w:rFonts w:ascii="Courier New" w:hAnsi="Courier New" w:cs="Courier New" w:hint="default"/>
+      </w:rPr>
+    </w:lvl>
+    <w:lvl w:ilvl="8" w:tplc="08090005" w:tentative="1">
+      <w:start w:val="1"/>
+      <w:numFmt w:val="bullet"/>
+      <w:lvlText w:val=""/>
+      <w:lvlJc w:val="left"/>
+      <w:pPr>
+        <w:ind w:left="6480" w:hanging="360"/>
+      </w:pPr>
+      <w:rPr>
+        <w:rFonts w:ascii="Wingdings" w:hAnsi="Wingdings" w:hint="default"/>
+      </w:rPr>
+    </w:lvl>
+  </w:abstractNum>
+  <w:abstractNum w:abstractNumId="1" w15:restartNumberingAfterBreak="0">
     <w:nsid w:val="32A356EC"/>
     <w:multiLevelType w:val="hybridMultilevel"/>
     <w:tmpl w:val="BA862130"/>
@@ -368,7 +777,233 @@
       </w:rPr>
     </w:lvl>
   </w:abstractNum>
-  <w:abstractNum w:abstractNumId="1">
+  <w:abstractNum w:abstractNumId="2" w15:restartNumberingAfterBreak="0">
+    <w:nsid w:val="357A434C"/>
+    <w:multiLevelType w:val="hybridMultilevel"/>
+    <w:tmpl w:val="D62627E6"/>
+    <w:lvl w:ilvl="0" w:tplc="EDCE886E">
+      <w:start w:val="1"/>
+      <w:numFmt w:val="bullet"/>
+      <w:lvlText w:val=""/>
+      <w:lvlJc w:val="left"/>
+      <w:pPr>
+        <w:ind w:left="720" w:hanging="360"/>
+      </w:pPr>
+      <w:rPr>
+        <w:rFonts w:ascii="Symbol" w:hAnsi="Symbol" w:hint="default"/>
+      </w:rPr>
+    </w:lvl>
+    <w:lvl w:ilvl="1" w:tplc="08090003" w:tentative="1">
+      <w:start w:val="1"/>
+      <w:numFmt w:val="bullet"/>
+      <w:lvlText w:val="o"/>
+      <w:lvlJc w:val="left"/>
+      <w:pPr>
+        <w:ind w:left="1440" w:hanging="360"/>
+      </w:pPr>
+      <w:rPr>
+        <w:rFonts w:ascii="Courier New" w:hAnsi="Courier New" w:cs="Courier New" w:hint="default"/>
+      </w:rPr>
+    </w:lvl>
+    <w:lvl w:ilvl="2" w:tplc="08090005" w:tentative="1">
+      <w:start w:val="1"/>
+      <w:numFmt w:val="bullet"/>
+      <w:lvlText w:val=""/>
+      <w:lvlJc w:val="left"/>
+      <w:pPr>
+        <w:ind w:left="2160" w:hanging="360"/>
+      </w:pPr>
+      <w:rPr>
+        <w:rFonts w:ascii="Wingdings" w:hAnsi="Wingdings" w:hint="default"/>
+      </w:rPr>
+    </w:lvl>
+    <w:lvl w:ilvl="3" w:tplc="08090001" w:tentative="1">
+      <w:start w:val="1"/>
+      <w:numFmt w:val="bullet"/>
+      <w:lvlText w:val=""/>
+      <w:lvlJc w:val="left"/>
+      <w:pPr>
+        <w:ind w:left="2880" w:hanging="360"/>
+      </w:pPr>
+      <w:rPr>
+        <w:rFonts w:ascii="Symbol" w:hAnsi="Symbol" w:hint="default"/>
+      </w:rPr>
+    </w:lvl>
+    <w:lvl w:ilvl="4" w:tplc="08090003" w:tentative="1">
+      <w:start w:val="1"/>
+      <w:numFmt w:val="bullet"/>
+      <w:lvlText w:val="o"/>
+      <w:lvlJc w:val="left"/>
+      <w:pPr>
+        <w:ind w:left="3600" w:hanging="360"/>
+      </w:pPr>
+      <w:rPr>
+        <w:rFonts w:ascii="Courier New" w:hAnsi="Courier New" w:cs="Courier New" w:hint="default"/>
+      </w:rPr>
+    </w:lvl>
+    <w:lvl w:ilvl="5" w:tplc="08090005" w:tentative="1">
+      <w:start w:val="1"/>
+      <w:numFmt w:val="bullet"/>
+      <w:lvlText w:val=""/>
+      <w:lvlJc w:val="left"/>
+      <w:pPr>
+        <w:ind w:left="4320" w:hanging="360"/>
+      </w:pPr>
+      <w:rPr>
+        <w:rFonts w:ascii="Wingdings" w:hAnsi="Wingdings" w:hint="default"/>
+      </w:rPr>
+    </w:lvl>
+    <w:lvl w:ilvl="6" w:tplc="08090001" w:tentative="1">
+      <w:start w:val="1"/>
+      <w:numFmt w:val="bullet"/>
+      <w:lvlText w:val=""/>
+      <w:lvlJc w:val="left"/>
+      <w:pPr>
+        <w:ind w:left="5040" w:hanging="360"/>
+      </w:pPr>
+      <w:rPr>
+        <w:rFonts w:ascii="Symbol" w:hAnsi="Symbol" w:hint="default"/>
+      </w:rPr>
+    </w:lvl>
+    <w:lvl w:ilvl="7" w:tplc="08090003" w:tentative="1">
+      <w:start w:val="1"/>
+      <w:numFmt w:val="bullet"/>
+      <w:lvlText w:val="o"/>
+      <w:lvlJc w:val="left"/>
+      <w:pPr>
+        <w:ind w:left="5760" w:hanging="360"/>
+      </w:pPr>
+      <w:rPr>
+        <w:rFonts w:ascii="Courier New" w:hAnsi="Courier New" w:cs="Courier New" w:hint="default"/>
+      </w:rPr>
+    </w:lvl>
+    <w:lvl w:ilvl="8" w:tplc="08090005" w:tentative="1">
+      <w:start w:val="1"/>
+      <w:numFmt w:val="bullet"/>
+      <w:lvlText w:val=""/>
+      <w:lvlJc w:val="left"/>
+      <w:pPr>
+        <w:ind w:left="6480" w:hanging="360"/>
+      </w:pPr>
+      <w:rPr>
+        <w:rFonts w:ascii="Wingdings" w:hAnsi="Wingdings" w:hint="default"/>
+      </w:rPr>
+    </w:lvl>
+  </w:abstractNum>
+  <w:abstractNum w:abstractNumId="3" w15:restartNumberingAfterBreak="0">
+    <w:nsid w:val="3CB103CD"/>
+    <w:multiLevelType w:val="hybridMultilevel"/>
+    <w:tmpl w:val="1C265E30"/>
+    <w:lvl w:ilvl="0" w:tplc="EDCE886E">
+      <w:start w:val="1"/>
+      <w:numFmt w:val="bullet"/>
+      <w:lvlText w:val=""/>
+      <w:lvlJc w:val="left"/>
+      <w:pPr>
+        <w:ind w:left="720" w:hanging="360"/>
+      </w:pPr>
+      <w:rPr>
+        <w:rFonts w:ascii="Symbol" w:hAnsi="Symbol" w:hint="default"/>
+      </w:rPr>
+    </w:lvl>
+    <w:lvl w:ilvl="1" w:tplc="08090003" w:tentative="1">
+      <w:start w:val="1"/>
+      <w:numFmt w:val="bullet"/>
+      <w:lvlText w:val="o"/>
+      <w:lvlJc w:val="left"/>
+      <w:pPr>
+        <w:ind w:left="1440" w:hanging="360"/>
+      </w:pPr>
+      <w:rPr>
+        <w:rFonts w:ascii="Courier New" w:hAnsi="Courier New" w:cs="Courier New" w:hint="default"/>
+      </w:rPr>
+    </w:lvl>
+    <w:lvl w:ilvl="2" w:tplc="08090005" w:tentative="1">
+      <w:start w:val="1"/>
+      <w:numFmt w:val="bullet"/>
+      <w:lvlText w:val=""/>
+      <w:lvlJc w:val="left"/>
+      <w:pPr>
+        <w:ind w:left="2160" w:hanging="360"/>
+      </w:pPr>
+      <w:rPr>
+        <w:rFonts w:ascii="Wingdings" w:hAnsi="Wingdings" w:hint="default"/>
+      </w:rPr>
+    </w:lvl>
+    <w:lvl w:ilvl="3" w:tplc="08090001" w:tentative="1">
+      <w:start w:val="1"/>
+      <w:numFmt w:val="bullet"/>
+      <w:lvlText w:val=""/>
+      <w:lvlJc w:val="left"/>
+      <w:pPr>
+        <w:ind w:left="2880" w:hanging="360"/>
+      </w:pPr>
+      <w:rPr>
+        <w:rFonts w:ascii="Symbol" w:hAnsi="Symbol" w:hint="default"/>
+      </w:rPr>
+    </w:lvl>
+    <w:lvl w:ilvl="4" w:tplc="08090003" w:tentative="1">
+      <w:start w:val="1"/>
+      <w:numFmt w:val="bullet"/>
+      <w:lvlText w:val="o"/>
+      <w:lvlJc w:val="left"/>
+      <w:pPr>
+        <w:ind w:left="3600" w:hanging="360"/>
+      </w:pPr>
+      <w:rPr>
+        <w:rFonts w:ascii="Courier New" w:hAnsi="Courier New" w:cs="Courier New" w:hint="default"/>
+      </w:rPr>
+    </w:lvl>
+    <w:lvl w:ilvl="5" w:tplc="08090005" w:tentative="1">
+      <w:start w:val="1"/>
+      <w:numFmt w:val="bullet"/>
+      <w:lvlText w:val=""/>
+      <w:lvlJc w:val="left"/>
+      <w:pPr>
+        <w:ind w:left="4320" w:hanging="360"/>
+      </w:pPr>
+      <w:rPr>
+        <w:rFonts w:ascii="Wingdings" w:hAnsi="Wingdings" w:hint="default"/>
+      </w:rPr>
+    </w:lvl>
+    <w:lvl w:ilvl="6" w:tplc="08090001" w:tentative="1">
+      <w:start w:val="1"/>
+      <w:numFmt w:val="bullet"/>
+      <w:lvlText w:val=""/>
+      <w:lvlJc w:val="left"/>
+      <w:pPr>
+        <w:ind w:left="5040" w:hanging="360"/>
+      </w:pPr>
+      <w:rPr>
+        <w:rFonts w:ascii="Symbol" w:hAnsi="Symbol" w:hint="default"/>
+      </w:rPr>
+    </w:lvl>
+    <w:lvl w:ilvl="7" w:tplc="08090003" w:tentative="1">
+      <w:start w:val="1"/>
+      <w:numFmt w:val="bullet"/>
+      <w:lvlText w:val="o"/>
+      <w:lvlJc w:val="left"/>
+      <w:pPr>
+        <w:ind w:left="5760" w:hanging="360"/>
+      </w:pPr>
+      <w:rPr>
+        <w:rFonts w:ascii="Courier New" w:hAnsi="Courier New" w:cs="Courier New" w:hint="default"/>
+      </w:rPr>
+    </w:lvl>
+    <w:lvl w:ilvl="8" w:tplc="08090005" w:tentative="1">
+      <w:start w:val="1"/>
+      <w:numFmt w:val="bullet"/>
+      <w:lvlText w:val=""/>
+      <w:lvlJc w:val="left"/>
+      <w:pPr>
+        <w:ind w:left="6480" w:hanging="360"/>
+      </w:pPr>
+      <w:rPr>
+        <w:rFonts w:ascii="Wingdings" w:hAnsi="Wingdings" w:hint="default"/>
+      </w:rPr>
+    </w:lvl>
+  </w:abstractNum>
+  <w:abstractNum w:abstractNumId="4" w15:restartNumberingAfterBreak="0">
     <w:nsid w:val="4BA1349A"/>
     <w:multiLevelType w:val="hybridMultilevel"/>
     <w:tmpl w:val="6EE82C16"/>
@@ -481,17 +1116,142 @@
       </w:rPr>
     </w:lvl>
   </w:abstractNum>
+  <w:abstractNum w:abstractNumId="5" w15:restartNumberingAfterBreak="0">
+    <w:nsid w:val="671425E8"/>
+    <w:multiLevelType w:val="hybridMultilevel"/>
+    <w:tmpl w:val="01961D36"/>
+    <w:lvl w:ilvl="0" w:tplc="EDCE886E">
+      <w:start w:val="1"/>
+      <w:numFmt w:val="bullet"/>
+      <w:lvlText w:val=""/>
+      <w:lvlJc w:val="left"/>
+      <w:pPr>
+        <w:ind w:left="720" w:hanging="360"/>
+      </w:pPr>
+      <w:rPr>
+        <w:rFonts w:ascii="Symbol" w:hAnsi="Symbol" w:hint="default"/>
+      </w:rPr>
+    </w:lvl>
+    <w:lvl w:ilvl="1" w:tplc="08090003" w:tentative="1">
+      <w:start w:val="1"/>
+      <w:numFmt w:val="bullet"/>
+      <w:lvlText w:val="o"/>
+      <w:lvlJc w:val="left"/>
+      <w:pPr>
+        <w:ind w:left="1440" w:hanging="360"/>
+      </w:pPr>
+      <w:rPr>
+        <w:rFonts w:ascii="Courier New" w:hAnsi="Courier New" w:cs="Courier New" w:hint="default"/>
+      </w:rPr>
+    </w:lvl>
+    <w:lvl w:ilvl="2" w:tplc="08090005" w:tentative="1">
+      <w:start w:val="1"/>
+      <w:numFmt w:val="bullet"/>
+      <w:lvlText w:val=""/>
+      <w:lvlJc w:val="left"/>
+      <w:pPr>
+        <w:ind w:left="2160" w:hanging="360"/>
+      </w:pPr>
+      <w:rPr>
+        <w:rFonts w:ascii="Wingdings" w:hAnsi="Wingdings" w:hint="default"/>
+      </w:rPr>
+    </w:lvl>
+    <w:lvl w:ilvl="3" w:tplc="08090001" w:tentative="1">
+      <w:start w:val="1"/>
+      <w:numFmt w:val="bullet"/>
+      <w:lvlText w:val=""/>
+      <w:lvlJc w:val="left"/>
+      <w:pPr>
+        <w:ind w:left="2880" w:hanging="360"/>
+      </w:pPr>
+      <w:rPr>
+        <w:rFonts w:ascii="Symbol" w:hAnsi="Symbol" w:hint="default"/>
+      </w:rPr>
+    </w:lvl>
+    <w:lvl w:ilvl="4" w:tplc="08090003" w:tentative="1">
+      <w:start w:val="1"/>
+      <w:numFmt w:val="bullet"/>
+      <w:lvlText w:val="o"/>
+      <w:lvlJc w:val="left"/>
+      <w:pPr>
+        <w:ind w:left="3600" w:hanging="360"/>
+      </w:pPr>
+      <w:rPr>
+        <w:rFonts w:ascii="Courier New" w:hAnsi="Courier New" w:cs="Courier New" w:hint="default"/>
+      </w:rPr>
+    </w:lvl>
+    <w:lvl w:ilvl="5" w:tplc="08090005" w:tentative="1">
+      <w:start w:val="1"/>
+      <w:numFmt w:val="bullet"/>
+      <w:lvlText w:val=""/>
+      <w:lvlJc w:val="left"/>
+      <w:pPr>
+        <w:ind w:left="4320" w:hanging="360"/>
+      </w:pPr>
+      <w:rPr>
+        <w:rFonts w:ascii="Wingdings" w:hAnsi="Wingdings" w:hint="default"/>
+      </w:rPr>
+    </w:lvl>
+    <w:lvl w:ilvl="6" w:tplc="08090001" w:tentative="1">
+      <w:start w:val="1"/>
+      <w:numFmt w:val="bullet"/>
+      <w:lvlText w:val=""/>
+      <w:lvlJc w:val="left"/>
+      <w:pPr>
+        <w:ind w:left="5040" w:hanging="360"/>
+      </w:pPr>
+      <w:rPr>
+        <w:rFonts w:ascii="Symbol" w:hAnsi="Symbol" w:hint="default"/>
+      </w:rPr>
+    </w:lvl>
+    <w:lvl w:ilvl="7" w:tplc="08090003" w:tentative="1">
+      <w:start w:val="1"/>
+      <w:numFmt w:val="bullet"/>
+      <w:lvlText w:val="o"/>
+      <w:lvlJc w:val="left"/>
+      <w:pPr>
+        <w:ind w:left="5760" w:hanging="360"/>
+      </w:pPr>
+      <w:rPr>
+        <w:rFonts w:ascii="Courier New" w:hAnsi="Courier New" w:cs="Courier New" w:hint="default"/>
+      </w:rPr>
+    </w:lvl>
+    <w:lvl w:ilvl="8" w:tplc="08090005" w:tentative="1">
+      <w:start w:val="1"/>
+      <w:numFmt w:val="bullet"/>
+      <w:lvlText w:val=""/>
+      <w:lvlJc w:val="left"/>
+      <w:pPr>
+        <w:ind w:left="6480" w:hanging="360"/>
+      </w:pPr>
+      <w:rPr>
+        <w:rFonts w:ascii="Wingdings" w:hAnsi="Wingdings" w:hint="default"/>
+      </w:rPr>
+    </w:lvl>
+  </w:abstractNum>
   <w:num w:numId="1">
+    <w:abstractNumId w:val="4"/>
+  </w:num>
+  <w:num w:numId="2">
     <w:abstractNumId w:val="1"/>
   </w:num>
-  <w:num w:numId="2">
+  <w:num w:numId="3">
     <w:abstractNumId w:val="0"/>
+  </w:num>
+  <w:num w:numId="4">
+    <w:abstractNumId w:val="5"/>
+  </w:num>
+  <w:num w:numId="5">
+    <w:abstractNumId w:val="2"/>
+  </w:num>
+  <w:num w:numId="6">
+    <w:abstractNumId w:val="3"/>
   </w:num>
 </w:numbering>
 </file>
 
 <file path=word/styles.xml><?xml version="1.0" encoding="utf-8"?>
-<w:styles xmlns:mc="http://schemas.openxmlformats.org/markup-compatibility/2006" xmlns:r="http://schemas.openxmlformats.org/officeDocument/2006/relationships" xmlns:w="http://schemas.openxmlformats.org/wordprocessingml/2006/main" xmlns:w14="http://schemas.microsoft.com/office/word/2010/wordml" xmlns:w15="http://schemas.microsoft.com/office/word/2012/wordml" mc:Ignorable="w14 w15">
+<w:styles xmlns:mc="http://schemas.openxmlformats.org/markup-compatibility/2006" xmlns:r="http://schemas.openxmlformats.org/officeDocument/2006/relationships" xmlns:w="http://schemas.openxmlformats.org/wordprocessingml/2006/main" xmlns:w14="http://schemas.microsoft.com/office/word/2010/wordml" xmlns:w15="http://schemas.microsoft.com/office/word/2012/wordml" xmlns:w16se="http://schemas.microsoft.com/office/word/2015/wordml/symex" mc:Ignorable="w14 w15 w16se">
   <w:docDefaults>
     <w:rPrDefault>
       <w:rPr>
@@ -507,7 +1267,7 @@
       </w:pPr>
     </w:pPrDefault>
   </w:docDefaults>
-  <w:latentStyles w:defLockedState="0" w:defUIPriority="99" w:defSemiHidden="0" w:defUnhideWhenUsed="0" w:defQFormat="0" w:count="371">
+  <w:latentStyles w:defLockedState="0" w:defUIPriority="99" w:defSemiHidden="0" w:defUnhideWhenUsed="0" w:defQFormat="0" w:count="374">
     <w:lsdException w:name="Normal" w:uiPriority="0" w:qFormat="1"/>
     <w:lsdException w:name="heading 1" w:uiPriority="9" w:qFormat="1"/>
     <w:lsdException w:name="heading 2" w:semiHidden="1" w:uiPriority="9" w:unhideWhenUsed="1" w:qFormat="1"/>
@@ -613,7 +1373,6 @@
     <w:lsdException w:name="HTML Sample" w:semiHidden="1" w:unhideWhenUsed="1"/>
     <w:lsdException w:name="HTML Typewriter" w:semiHidden="1" w:unhideWhenUsed="1"/>
     <w:lsdException w:name="HTML Variable" w:semiHidden="1" w:unhideWhenUsed="1"/>
-    <w:lsdException w:name="Normal Table" w:semiHidden="1" w:unhideWhenUsed="1"/>
     <w:lsdException w:name="annotation subject" w:semiHidden="1" w:unhideWhenUsed="1"/>
     <w:lsdException w:name="No List" w:semiHidden="1" w:unhideWhenUsed="1"/>
     <w:lsdException w:name="Outline List 1" w:semiHidden="1" w:unhideWhenUsed="1"/>
@@ -658,7 +1417,6 @@
     <w:lsdException w:name="Table Professional" w:semiHidden="1" w:unhideWhenUsed="1"/>
     <w:lsdException w:name="Table Subtle 1" w:semiHidden="1" w:unhideWhenUsed="1"/>
     <w:lsdException w:name="Table Subtle 2" w:semiHidden="1" w:unhideWhenUsed="1"/>
-    <w:lsdException w:name="Table Web 1" w:semiHidden="1" w:unhideWhenUsed="1"/>
     <w:lsdException w:name="Table Web 2" w:semiHidden="1" w:unhideWhenUsed="1"/>
     <w:lsdException w:name="Table Web 3" w:semiHidden="1" w:unhideWhenUsed="1"/>
     <w:lsdException w:name="Balloon Text" w:semiHidden="1" w:unhideWhenUsed="1"/>
@@ -879,6 +1637,9 @@
     <w:lsdException w:name="List Table 5 Dark Accent 6" w:uiPriority="50"/>
     <w:lsdException w:name="List Table 6 Colorful Accent 6" w:uiPriority="51"/>
     <w:lsdException w:name="List Table 7 Colorful Accent 6" w:uiPriority="52"/>
+    <w:lsdException w:name="Mention" w:semiHidden="1" w:unhideWhenUsed="1"/>
+    <w:lsdException w:name="Smart Hyperlink" w:semiHidden="1" w:unhideWhenUsed="1"/>
+    <w:lsdException w:name="Hashtag" w:semiHidden="1" w:unhideWhenUsed="1"/>
   </w:latentStyles>
   <w:style w:type="paragraph" w:default="1" w:styleId="Normal">
     <w:name w:val="Normal"/>
@@ -921,6 +1682,84 @@
       <w:ind w:left="720"/>
       <w:contextualSpacing/>
     </w:pPr>
+  </w:style>
+  <w:style w:type="paragraph" w:styleId="Header">
+    <w:name w:val="header"/>
+    <w:basedOn w:val="Normal"/>
+    <w:link w:val="HeaderChar"/>
+    <w:uiPriority w:val="99"/>
+    <w:unhideWhenUsed/>
+    <w:rsid w:val="00EB5E22"/>
+    <w:pPr>
+      <w:tabs>
+        <w:tab w:val="center" w:pos="4513"/>
+        <w:tab w:val="right" w:pos="9026"/>
+      </w:tabs>
+      <w:spacing w:after="0" w:line="240" w:lineRule="auto"/>
+    </w:pPr>
+  </w:style>
+  <w:style w:type="character" w:customStyle="1" w:styleId="HeaderChar">
+    <w:name w:val="Header Char"/>
+    <w:basedOn w:val="DefaultParagraphFont"/>
+    <w:link w:val="Header"/>
+    <w:uiPriority w:val="99"/>
+    <w:rsid w:val="00EB5E22"/>
+  </w:style>
+  <w:style w:type="paragraph" w:styleId="Footer">
+    <w:name w:val="footer"/>
+    <w:basedOn w:val="Normal"/>
+    <w:link w:val="FooterChar"/>
+    <w:uiPriority w:val="99"/>
+    <w:unhideWhenUsed/>
+    <w:rsid w:val="00EB5E22"/>
+    <w:pPr>
+      <w:tabs>
+        <w:tab w:val="center" w:pos="4513"/>
+        <w:tab w:val="right" w:pos="9026"/>
+      </w:tabs>
+      <w:spacing w:after="0" w:line="240" w:lineRule="auto"/>
+    </w:pPr>
+  </w:style>
+  <w:style w:type="character" w:customStyle="1" w:styleId="FooterChar">
+    <w:name w:val="Footer Char"/>
+    <w:basedOn w:val="DefaultParagraphFont"/>
+    <w:link w:val="Footer"/>
+    <w:uiPriority w:val="99"/>
+    <w:rsid w:val="00EB5E22"/>
+  </w:style>
+  <w:style w:type="paragraph" w:styleId="Title">
+    <w:name w:val="Title"/>
+    <w:basedOn w:val="Normal"/>
+    <w:next w:val="Normal"/>
+    <w:link w:val="TitleChar"/>
+    <w:uiPriority w:val="10"/>
+    <w:qFormat/>
+    <w:rsid w:val="00EB5E22"/>
+    <w:pPr>
+      <w:spacing w:after="0" w:line="240" w:lineRule="auto"/>
+      <w:contextualSpacing/>
+    </w:pPr>
+    <w:rPr>
+      <w:rFonts w:asciiTheme="majorHAnsi" w:eastAsiaTheme="majorEastAsia" w:hAnsiTheme="majorHAnsi" w:cstheme="majorBidi"/>
+      <w:spacing w:val="-10"/>
+      <w:kern w:val="28"/>
+      <w:sz w:val="56"/>
+      <w:szCs w:val="56"/>
+    </w:rPr>
+  </w:style>
+  <w:style w:type="character" w:customStyle="1" w:styleId="TitleChar">
+    <w:name w:val="Title Char"/>
+    <w:basedOn w:val="DefaultParagraphFont"/>
+    <w:link w:val="Title"/>
+    <w:uiPriority w:val="10"/>
+    <w:rsid w:val="00EB5E22"/>
+    <w:rPr>
+      <w:rFonts w:asciiTheme="majorHAnsi" w:eastAsiaTheme="majorEastAsia" w:hAnsiTheme="majorHAnsi" w:cstheme="majorBidi"/>
+      <w:spacing w:val="-10"/>
+      <w:kern w:val="28"/>
+      <w:sz w:val="56"/>
+      <w:szCs w:val="56"/>
+    </w:rPr>
   </w:style>
 </w:styles>
 </file>
@@ -1184,4 +2023,16 @@
     </a:ext>
   </a:extLst>
 </a:theme>
+</file>
+
+<file path=customXml/item1.xml><?xml version="1.0" encoding="utf-8"?>
+<b:Sources xmlns:b="http://schemas.openxmlformats.org/officeDocument/2006/bibliography" xmlns="http://schemas.openxmlformats.org/officeDocument/2006/bibliography" SelectedStyle="\APASixthEditionOfficeOnline.xsl" StyleName="APA" Version="6"/>
+</file>
+
+<file path=customXml/itemProps1.xml><?xml version="1.0" encoding="utf-8"?>
+<ds:datastoreItem xmlns:ds="http://schemas.openxmlformats.org/officeDocument/2006/customXml" ds:itemID="{3C09EF49-D851-473A-9FBB-45C869E96371}">
+  <ds:schemaRefs>
+    <ds:schemaRef ds:uri="http://schemas.openxmlformats.org/officeDocument/2006/bibliography"/>
+  </ds:schemaRefs>
+</ds:datastoreItem>
 </file>
</xml_diff>